<commit_message>
feat: standardize IPPIS number field across document templates
- Updated all document templates to use the standardized variable for IPPIS number
- Enhanced document generation logic to accommodate various request types
- Improved error handling and user feedback during form submission
</commit_message>
<xml_diff>
--- a/public/DOB_Template_multiple_all_approved.docx
+++ b/public/DOB_Template_multiple_all_approved.docx
@@ -623,7 +623,7 @@
                 <w:sz w:val="28"/>
                 <w:szCs w:val="28"/>
               </w:rPr>
-              <w:t>ippisNumber</w:t>
+              <w:t>ippis</w:t>
             </w:r>
             <w:r>
               <w:rPr>
@@ -949,10 +949,10 @@
         <w:tblLook w:val="04A0" w:firstRow="1" w:lastRow="0" w:firstColumn="1" w:lastColumn="0" w:noHBand="0" w:noVBand="1"/>
       </w:tblPr>
       <w:tblGrid>
-        <w:gridCol w:w="2752"/>
-        <w:gridCol w:w="1845"/>
-        <w:gridCol w:w="1889"/>
-        <w:gridCol w:w="2170"/>
+        <w:gridCol w:w="3037"/>
+        <w:gridCol w:w="1129"/>
+        <w:gridCol w:w="2094"/>
+        <w:gridCol w:w="2396"/>
       </w:tblGrid>
       <w:tr>
         <w:tc>
@@ -1114,7 +1114,7 @@
                 <w:sz w:val="28"/>
                 <w:szCs w:val="28"/>
               </w:rPr>
-              <w:t>{ippisNumber}</w:t>
+              <w:t>{ippis}</w:t>
             </w:r>
           </w:p>
         </w:tc>
@@ -2148,10 +2148,10 @@
         <w:tblLook w:val="04A0" w:firstRow="1" w:lastRow="0" w:firstColumn="1" w:lastColumn="0" w:noHBand="0" w:noVBand="1"/>
       </w:tblPr>
       <w:tblGrid>
-        <w:gridCol w:w="2752"/>
-        <w:gridCol w:w="1845"/>
-        <w:gridCol w:w="1889"/>
-        <w:gridCol w:w="2170"/>
+        <w:gridCol w:w="3037"/>
+        <w:gridCol w:w="1129"/>
+        <w:gridCol w:w="2094"/>
+        <w:gridCol w:w="2396"/>
       </w:tblGrid>
       <w:tr>
         <w:tc>
@@ -2313,7 +2313,17 @@
                 <w:sz w:val="28"/>
                 <w:szCs w:val="28"/>
               </w:rPr>
-              <w:t>{ippisNumber}</w:t>
+              <w:t>{ippis</w:t>
+            </w:r>
+            <w:bookmarkStart w:id="1" w:name="_GoBack"/>
+            <w:bookmarkEnd w:id="1"/>
+            <w:r>
+              <w:rPr>
+                <w:rFonts w:ascii="Tahoma" w:hAnsi="Tahoma" w:cs="Tahoma"/>
+                <w:sz w:val="28"/>
+                <w:szCs w:val="28"/>
+              </w:rPr>
+              <w:t>}</w:t>
             </w:r>
           </w:p>
         </w:tc>
@@ -2633,10 +2643,7 @@
       </w:pPr>
     </w:p>
     <w:p/>
-    <w:p>
-      <w:bookmarkStart w:id="1" w:name="_GoBack"/>
-      <w:bookmarkEnd w:id="1"/>
-    </w:p>
+    <w:p/>
     <w:sectPr>
       <w:pgSz w:w="11906" w:h="16838"/>
       <w:pgMar w:top="851" w:right="1440" w:bottom="270" w:left="1440" w:header="708" w:footer="708" w:gutter="0"/>

</xml_diff>

<commit_message>
fix: standardize IPPIS number variable and improve document templates
- Updated document templates to replace instances of {ippis} with {ippisNumber} for consistency.
- Corrected formatting of "Correction of Date of Birth" for improved readability.
- Enhanced supporting documents variable naming for clarity across multiple templates.
</commit_message>
<xml_diff>
--- a/public/DOB_Template_multiple_all_approved.docx
+++ b/public/DOB_Template_multiple_all_approved.docx
@@ -14,6 +14,8 @@
           <w:lang w:val="en-US"/>
         </w:rPr>
       </w:pPr>
+      <w:bookmarkStart w:id="0" w:name="_GoBack"/>
+      <w:bookmarkEnd w:id="0"/>
     </w:p>
     <w:p>
       <w:pPr>
@@ -79,7 +81,29 @@
           <w:szCs w:val="28"/>
           <w:lang w:val="en-US"/>
         </w:rPr>
-        <w:t>{mda}</w:t>
+        <w:t>{</w:t>
+      </w:r>
+      <w:proofErr w:type="spellStart"/>
+      <w:proofErr w:type="gramStart"/>
+      <w:r>
+        <w:rPr>
+          <w:rFonts w:ascii="Tahoma" w:hAnsi="Tahoma" w:cs="Tahoma"/>
+          <w:sz w:val="28"/>
+          <w:szCs w:val="28"/>
+          <w:lang w:val="en-US"/>
+        </w:rPr>
+        <w:t>mda</w:t>
+      </w:r>
+      <w:proofErr w:type="spellEnd"/>
+      <w:proofErr w:type="gramEnd"/>
+      <w:r>
+        <w:rPr>
+          <w:rFonts w:ascii="Tahoma" w:hAnsi="Tahoma" w:cs="Tahoma"/>
+          <w:sz w:val="28"/>
+          <w:szCs w:val="28"/>
+          <w:lang w:val="en-US"/>
+        </w:rPr>
+        <w:t>}</w:t>
       </w:r>
       <w:r>
         <w:rPr>
@@ -99,7 +123,31 @@
           <w:szCs w:val="28"/>
           <w:lang w:val="en-US"/>
         </w:rPr>
-        <w:t xml:space="preserve">Ref No: {referenceNumber} </w:t>
+        <w:t>Ref No: {</w:t>
+      </w:r>
+      <w:proofErr w:type="spellStart"/>
+      <w:r>
+        <w:rPr>
+          <w:rFonts w:ascii="Tahoma" w:hAnsi="Tahoma" w:cs="Tahoma"/>
+          <w:b/>
+          <w:bCs/>
+          <w:sz w:val="28"/>
+          <w:szCs w:val="28"/>
+          <w:lang w:val="en-US"/>
+        </w:rPr>
+        <w:t>referenceNumber</w:t>
+      </w:r>
+      <w:proofErr w:type="spellEnd"/>
+      <w:r>
+        <w:rPr>
+          <w:rFonts w:ascii="Tahoma" w:hAnsi="Tahoma" w:cs="Tahoma"/>
+          <w:b/>
+          <w:bCs/>
+          <w:sz w:val="28"/>
+          <w:szCs w:val="28"/>
+          <w:lang w:val="en-US"/>
+        </w:rPr>
+        <w:t xml:space="preserve">} </w:t>
       </w:r>
       <w:r>
         <w:rPr>
@@ -120,7 +168,31 @@
           <w:szCs w:val="28"/>
           <w:lang w:val="en-US"/>
         </w:rPr>
-        <w:t xml:space="preserve"> {requestDate}</w:t>
+        <w:t xml:space="preserve"> {</w:t>
+      </w:r>
+      <w:proofErr w:type="spellStart"/>
+      <w:r>
+        <w:rPr>
+          <w:rFonts w:ascii="Tahoma" w:hAnsi="Tahoma" w:cs="Tahoma"/>
+          <w:b/>
+          <w:bCs/>
+          <w:sz w:val="28"/>
+          <w:szCs w:val="28"/>
+          <w:lang w:val="en-US"/>
+        </w:rPr>
+        <w:t>requestDate</w:t>
+      </w:r>
+      <w:proofErr w:type="spellEnd"/>
+      <w:r>
+        <w:rPr>
+          <w:rFonts w:ascii="Tahoma" w:hAnsi="Tahoma" w:cs="Tahoma"/>
+          <w:b/>
+          <w:bCs/>
+          <w:sz w:val="28"/>
+          <w:szCs w:val="28"/>
+          <w:lang w:val="en-US"/>
+        </w:rPr>
+        <w:t>}</w:t>
       </w:r>
       <w:r>
         <w:rPr>
@@ -213,31 +285,75 @@
           <w:lang w:val="en-US"/>
         </w:rPr>
         <w:tab/>
-        <w:t>In view of the sensitive nature of changes on the HR Records in question on the IPPIS Platform, the request has been examined vis-à-vis the attached documents, and the Officer's records on the IPPIS Platform are outlined below.</w:t>
-      </w:r>
-    </w:p>
-    <w:p>
-      <w:pPr>
-        <w:jc w:val="both"/>
-        <w:rPr>
-          <w:rFonts w:ascii="Tahoma" w:hAnsi="Tahoma" w:cs="Tahoma"/>
-          <w:b/>
-          <w:bCs/>
-          <w:sz w:val="28"/>
-          <w:szCs w:val="28"/>
-          <w:lang w:val="en-US"/>
-        </w:rPr>
-      </w:pPr>
-      <w:r>
-        <w:rPr>
-          <w:rFonts w:ascii="Tahoma" w:hAnsi="Tahoma" w:cs="Tahoma"/>
-          <w:b/>
-          <w:bCs/>
-          <w:sz w:val="28"/>
-          <w:szCs w:val="28"/>
-          <w:lang w:val="en-US"/>
-        </w:rPr>
-        <w:t>Correction Of Date Of Birth</w:t>
+        <w:t xml:space="preserve">In view of the sensitive nature of changes on the HR Records in question on the IPPIS Platform, the request has been examined vis-à-vis the attached </w:t>
+      </w:r>
+      <w:proofErr w:type="gramStart"/>
+      <w:r>
+        <w:rPr>
+          <w:rFonts w:ascii="Tahoma" w:hAnsi="Tahoma" w:cs="Tahoma"/>
+          <w:sz w:val="28"/>
+          <w:szCs w:val="28"/>
+          <w:lang w:val="en-US"/>
+        </w:rPr>
+        <w:t>documents,</w:t>
+      </w:r>
+      <w:proofErr w:type="gramEnd"/>
+      <w:r>
+        <w:rPr>
+          <w:rFonts w:ascii="Tahoma" w:hAnsi="Tahoma" w:cs="Tahoma"/>
+          <w:sz w:val="28"/>
+          <w:szCs w:val="28"/>
+          <w:lang w:val="en-US"/>
+        </w:rPr>
+        <w:t xml:space="preserve"> and the Officer's records on the IPPIS Platform are outlined below.</w:t>
+      </w:r>
+    </w:p>
+    <w:p>
+      <w:pPr>
+        <w:jc w:val="both"/>
+        <w:rPr>
+          <w:rFonts w:ascii="Tahoma" w:hAnsi="Tahoma" w:cs="Tahoma"/>
+          <w:b/>
+          <w:bCs/>
+          <w:sz w:val="28"/>
+          <w:szCs w:val="28"/>
+          <w:lang w:val="en-US"/>
+        </w:rPr>
+      </w:pPr>
+      <w:r>
+        <w:rPr>
+          <w:rFonts w:ascii="Tahoma" w:hAnsi="Tahoma" w:cs="Tahoma"/>
+          <w:b/>
+          <w:bCs/>
+          <w:sz w:val="28"/>
+          <w:szCs w:val="28"/>
+          <w:lang w:val="en-US"/>
+        </w:rPr>
+        <w:t xml:space="preserve">Correction </w:t>
+      </w:r>
+      <w:proofErr w:type="gramStart"/>
+      <w:r>
+        <w:rPr>
+          <w:rFonts w:ascii="Tahoma" w:hAnsi="Tahoma" w:cs="Tahoma"/>
+          <w:b/>
+          <w:bCs/>
+          <w:sz w:val="28"/>
+          <w:szCs w:val="28"/>
+          <w:lang w:val="en-US"/>
+        </w:rPr>
+        <w:t>Of</w:t>
+      </w:r>
+      <w:proofErr w:type="gramEnd"/>
+      <w:r>
+        <w:rPr>
+          <w:rFonts w:ascii="Tahoma" w:hAnsi="Tahoma" w:cs="Tahoma"/>
+          <w:b/>
+          <w:bCs/>
+          <w:sz w:val="28"/>
+          <w:szCs w:val="28"/>
+          <w:lang w:val="en-US"/>
+        </w:rPr>
+        <w:t xml:space="preserve"> Date Of Birth</w:t>
       </w:r>
     </w:p>
     <w:tbl>
@@ -540,7 +656,27 @@
                 <w:szCs w:val="28"/>
                 <w:lang w:val="en-US"/>
               </w:rPr>
-              <w:t>{#entries}{sn}</w:t>
+              <w:t>{#entries}{</w:t>
+            </w:r>
+            <w:proofErr w:type="spellStart"/>
+            <w:r>
+              <w:rPr>
+                <w:rFonts w:ascii="Tahoma" w:hAnsi="Tahoma" w:cs="Tahoma"/>
+                <w:sz w:val="28"/>
+                <w:szCs w:val="28"/>
+                <w:lang w:val="en-US"/>
+              </w:rPr>
+              <w:t>sn</w:t>
+            </w:r>
+            <w:proofErr w:type="spellEnd"/>
+            <w:r>
+              <w:rPr>
+                <w:rFonts w:ascii="Tahoma" w:hAnsi="Tahoma" w:cs="Tahoma"/>
+                <w:sz w:val="28"/>
+                <w:szCs w:val="28"/>
+                <w:lang w:val="en-US"/>
+              </w:rPr>
+              <w:t>}</w:t>
             </w:r>
           </w:p>
         </w:tc>
@@ -617,6 +753,7 @@
               </w:rPr>
               <w:t>IPPIS No: {</w:t>
             </w:r>
+            <w:proofErr w:type="spellStart"/>
             <w:r>
               <w:rPr>
                 <w:rFonts w:ascii="Tahoma" w:hAnsi="Tahoma" w:cs="Tahoma"/>
@@ -625,6 +762,15 @@
               </w:rPr>
               <w:t>ippis</w:t>
             </w:r>
+            <w:r>
+              <w:rPr>
+                <w:rFonts w:ascii="Tahoma" w:hAnsi="Tahoma" w:cs="Tahoma"/>
+                <w:sz w:val="28"/>
+                <w:szCs w:val="28"/>
+              </w:rPr>
+              <w:t>Number</w:t>
+            </w:r>
+            <w:proofErr w:type="spellEnd"/>
             <w:r>
               <w:rPr>
                 <w:rFonts w:ascii="Tahoma" w:hAnsi="Tahoma" w:cs="Tahoma"/>
@@ -689,6 +835,7 @@
               </w:rPr>
               <w:t>from {</w:t>
             </w:r>
+            <w:proofErr w:type="spellStart"/>
             <w:r>
               <w:rPr>
                 <w:rFonts w:ascii="Tahoma" w:hAnsi="Tahoma" w:cs="Tahoma"/>
@@ -698,6 +845,7 @@
               </w:rPr>
               <w:t>previousDOB</w:t>
             </w:r>
+            <w:proofErr w:type="spellEnd"/>
             <w:r>
               <w:rPr>
                 <w:rFonts w:ascii="Tahoma" w:hAnsi="Tahoma" w:cs="Tahoma"/>
@@ -707,6 +855,7 @@
               </w:rPr>
               <w:t>} to {</w:t>
             </w:r>
+            <w:proofErr w:type="spellStart"/>
             <w:r>
               <w:rPr>
                 <w:rFonts w:ascii="Tahoma" w:hAnsi="Tahoma" w:cs="Tahoma"/>
@@ -716,6 +865,7 @@
               </w:rPr>
               <w:t>newDOB</w:t>
             </w:r>
+            <w:proofErr w:type="spellEnd"/>
             <w:r>
               <w:rPr>
                 <w:rFonts w:ascii="Tahoma" w:hAnsi="Tahoma" w:cs="Tahoma"/>
@@ -759,7 +909,25 @@
                 <w:sz w:val="28"/>
                 <w:szCs w:val="28"/>
               </w:rPr>
-              <w:t>{supportingDocsList}</w:t>
+              <w:t>{</w:t>
+            </w:r>
+            <w:proofErr w:type="spellStart"/>
+            <w:r>
+              <w:rPr>
+                <w:rFonts w:ascii="Tahoma" w:hAnsi="Tahoma" w:cs="Tahoma"/>
+                <w:sz w:val="28"/>
+                <w:szCs w:val="28"/>
+              </w:rPr>
+              <w:t>supportingDocsList</w:t>
+            </w:r>
+            <w:proofErr w:type="spellEnd"/>
+            <w:r>
+              <w:rPr>
+                <w:rFonts w:ascii="Tahoma" w:hAnsi="Tahoma" w:cs="Tahoma"/>
+                <w:sz w:val="28"/>
+                <w:szCs w:val="28"/>
+              </w:rPr>
+              <w:t>}</w:t>
             </w:r>
           </w:p>
         </w:tc>
@@ -856,7 +1024,7 @@
           <w:szCs w:val="28"/>
         </w:rPr>
       </w:pPr>
-      <w:bookmarkStart w:id="0" w:name="_Hlk111541043"/>
+      <w:bookmarkStart w:id="1" w:name="_Hlk111541043"/>
       <w:r>
         <w:rPr>
           <w:rFonts w:ascii="Tahoma" w:hAnsi="Tahoma" w:cs="Tahoma"/>
@@ -875,14 +1043,32 @@
         </w:rPr>
         <w:tab/>
       </w:r>
-      <w:bookmarkEnd w:id="0"/>
-      <w:r>
-        <w:rPr>
-          <w:rFonts w:ascii="Tahoma" w:hAnsi="Tahoma" w:cs="Tahoma"/>
-          <w:sz w:val="28"/>
-          <w:szCs w:val="28"/>
-        </w:rPr>
-        <w:t>The supporting documents for each case have been reviewed and all requirements have been satisfied</w:t>
+      <w:bookmarkEnd w:id="1"/>
+      <w:r>
+        <w:rPr>
+          <w:rFonts w:ascii="Tahoma" w:hAnsi="Tahoma" w:cs="Tahoma"/>
+          <w:sz w:val="28"/>
+          <w:szCs w:val="28"/>
+        </w:rPr>
+        <w:t xml:space="preserve">The supporting documents for each case </w:t>
+      </w:r>
+      <w:proofErr w:type="gramStart"/>
+      <w:r>
+        <w:rPr>
+          <w:rFonts w:ascii="Tahoma" w:hAnsi="Tahoma" w:cs="Tahoma"/>
+          <w:sz w:val="28"/>
+          <w:szCs w:val="28"/>
+        </w:rPr>
+        <w:t>have been reviewed</w:t>
+      </w:r>
+      <w:proofErr w:type="gramEnd"/>
+      <w:r>
+        <w:rPr>
+          <w:rFonts w:ascii="Tahoma" w:hAnsi="Tahoma" w:cs="Tahoma"/>
+          <w:sz w:val="28"/>
+          <w:szCs w:val="28"/>
+        </w:rPr>
+        <w:t xml:space="preserve"> and all requirements have been satisfied</w:t>
       </w:r>
       <w:r>
         <w:rPr>
@@ -906,7 +1092,25 @@
           <w:sz w:val="28"/>
           <w:szCs w:val="28"/>
         </w:rPr>
-        <w:t>that approval be granted for</w:t>
+        <w:t xml:space="preserve">that approval </w:t>
+      </w:r>
+      <w:proofErr w:type="gramStart"/>
+      <w:r>
+        <w:rPr>
+          <w:rFonts w:ascii="Tahoma" w:hAnsi="Tahoma" w:cs="Tahoma"/>
+          <w:sz w:val="28"/>
+          <w:szCs w:val="28"/>
+        </w:rPr>
+        <w:t>be granted</w:t>
+      </w:r>
+      <w:proofErr w:type="gramEnd"/>
+      <w:r>
+        <w:rPr>
+          <w:rFonts w:ascii="Tahoma" w:hAnsi="Tahoma" w:cs="Tahoma"/>
+          <w:sz w:val="28"/>
+          <w:szCs w:val="28"/>
+        </w:rPr>
+        <w:t xml:space="preserve"> for</w:t>
       </w:r>
       <w:r>
         <w:rPr>
@@ -950,9 +1154,9 @@
       </w:tblPr>
       <w:tblGrid>
         <w:gridCol w:w="3037"/>
-        <w:gridCol w:w="1171"/>
-        <w:gridCol w:w="2165"/>
-        <w:gridCol w:w="2426"/>
+        <w:gridCol w:w="2029"/>
+        <w:gridCol w:w="2078"/>
+        <w:gridCol w:w="2390"/>
       </w:tblGrid>
       <w:tr>
         <w:tc>
@@ -1089,7 +1293,43 @@
                 <w:sz w:val="28"/>
                 <w:szCs w:val="28"/>
               </w:rPr>
-              <w:t>{#summaryRows}{sn}</w:t>
+              <w:t>{#</w:t>
+            </w:r>
+            <w:proofErr w:type="spellStart"/>
+            <w:r>
+              <w:rPr>
+                <w:rFonts w:ascii="Tahoma" w:hAnsi="Tahoma" w:cs="Tahoma"/>
+                <w:sz w:val="28"/>
+                <w:szCs w:val="28"/>
+              </w:rPr>
+              <w:t>summaryRows</w:t>
+            </w:r>
+            <w:proofErr w:type="spellEnd"/>
+            <w:r>
+              <w:rPr>
+                <w:rFonts w:ascii="Tahoma" w:hAnsi="Tahoma" w:cs="Tahoma"/>
+                <w:sz w:val="28"/>
+                <w:szCs w:val="28"/>
+              </w:rPr>
+              <w:t>}{</w:t>
+            </w:r>
+            <w:proofErr w:type="spellStart"/>
+            <w:r>
+              <w:rPr>
+                <w:rFonts w:ascii="Tahoma" w:hAnsi="Tahoma" w:cs="Tahoma"/>
+                <w:sz w:val="28"/>
+                <w:szCs w:val="28"/>
+              </w:rPr>
+              <w:t>sn</w:t>
+            </w:r>
+            <w:proofErr w:type="spellEnd"/>
+            <w:r>
+              <w:rPr>
+                <w:rFonts w:ascii="Tahoma" w:hAnsi="Tahoma" w:cs="Tahoma"/>
+                <w:sz w:val="28"/>
+                <w:szCs w:val="28"/>
+              </w:rPr>
+              <w:t>}</w:t>
             </w:r>
           </w:p>
         </w:tc>
@@ -1153,6 +1393,7 @@
               </w:rPr>
               <w:t>IPPIS No: {</w:t>
             </w:r>
+            <w:proofErr w:type="spellStart"/>
             <w:r>
               <w:rPr>
                 <w:rFonts w:ascii="Tahoma" w:hAnsi="Tahoma" w:cs="Tahoma"/>
@@ -1161,6 +1402,15 @@
               </w:rPr>
               <w:t>ippis</w:t>
             </w:r>
+            <w:r>
+              <w:rPr>
+                <w:rFonts w:ascii="Tahoma" w:hAnsi="Tahoma" w:cs="Tahoma"/>
+                <w:sz w:val="28"/>
+                <w:szCs w:val="28"/>
+              </w:rPr>
+              <w:t>Number</w:t>
+            </w:r>
+            <w:proofErr w:type="spellEnd"/>
             <w:r>
               <w:rPr>
                 <w:rFonts w:ascii="Tahoma" w:hAnsi="Tahoma" w:cs="Tahoma"/>
@@ -1191,8 +1441,18 @@
                 <w:sz w:val="28"/>
                 <w:szCs w:val="28"/>
               </w:rPr>
-              <w:t>{previousDOB</w:t>
-            </w:r>
+              <w:t>{</w:t>
+            </w:r>
+            <w:proofErr w:type="spellStart"/>
+            <w:r>
+              <w:rPr>
+                <w:rFonts w:ascii="Tahoma" w:hAnsi="Tahoma" w:cs="Tahoma"/>
+                <w:sz w:val="28"/>
+                <w:szCs w:val="28"/>
+              </w:rPr>
+              <w:t>previousDOB</w:t>
+            </w:r>
+            <w:proofErr w:type="spellEnd"/>
             <w:r>
               <w:rPr>
                 <w:rFonts w:ascii="Tahoma" w:hAnsi="Tahoma" w:cs="Tahoma"/>
@@ -1223,22 +1483,43 @@
                 <w:sz w:val="28"/>
                 <w:szCs w:val="28"/>
               </w:rPr>
-              <w:t>{newDOB</w:t>
-            </w:r>
-            <w:r>
-              <w:rPr>
-                <w:rFonts w:ascii="Tahoma" w:hAnsi="Tahoma" w:cs="Tahoma"/>
-                <w:sz w:val="28"/>
-                <w:szCs w:val="28"/>
-              </w:rPr>
-              <w:t>} {/summaryRows}</w:t>
-            </w:r>
-            <w:r>
-              <w:rPr>
-                <w:rFonts w:ascii="Tahoma" w:hAnsi="Tahoma" w:cs="Tahoma"/>
-                <w:sz w:val="28"/>
-                <w:szCs w:val="28"/>
-              </w:rPr>
+              <w:t>{</w:t>
+            </w:r>
+            <w:proofErr w:type="spellStart"/>
+            <w:r>
+              <w:rPr>
+                <w:rFonts w:ascii="Tahoma" w:hAnsi="Tahoma" w:cs="Tahoma"/>
+                <w:sz w:val="28"/>
+                <w:szCs w:val="28"/>
+              </w:rPr>
+              <w:t>newDOB</w:t>
+            </w:r>
+            <w:proofErr w:type="spellEnd"/>
+            <w:r>
+              <w:rPr>
+                <w:rFonts w:ascii="Tahoma" w:hAnsi="Tahoma" w:cs="Tahoma"/>
+                <w:sz w:val="28"/>
+                <w:szCs w:val="28"/>
+              </w:rPr>
+              <w:t>} {/</w:t>
+            </w:r>
+            <w:proofErr w:type="spellStart"/>
+            <w:r>
+              <w:rPr>
+                <w:rFonts w:ascii="Tahoma" w:hAnsi="Tahoma" w:cs="Tahoma"/>
+                <w:sz w:val="28"/>
+                <w:szCs w:val="28"/>
+              </w:rPr>
+              <w:t>summaryRows</w:t>
+            </w:r>
+            <w:proofErr w:type="spellEnd"/>
+            <w:r>
+              <w:rPr>
+                <w:rFonts w:ascii="Tahoma" w:hAnsi="Tahoma" w:cs="Tahoma"/>
+                <w:sz w:val="28"/>
+                <w:szCs w:val="28"/>
+              </w:rPr>
+              <w:t>}</w:t>
             </w:r>
           </w:p>
         </w:tc>
@@ -1325,7 +1606,47 @@
           <w:lang w:val="en-US"/>
         </w:rPr>
         <w:tab/>
-        <w:t>If paragraph 3 is approved, please find draft letter a.b.c for vetting</w:t>
+        <w:t xml:space="preserve">If paragraph 3 </w:t>
+      </w:r>
+      <w:proofErr w:type="gramStart"/>
+      <w:r>
+        <w:rPr>
+          <w:rFonts w:ascii="Tahoma" w:hAnsi="Tahoma" w:cs="Tahoma"/>
+          <w:sz w:val="28"/>
+          <w:szCs w:val="28"/>
+          <w:lang w:val="en-US"/>
+        </w:rPr>
+        <w:t>is approved</w:t>
+      </w:r>
+      <w:proofErr w:type="gramEnd"/>
+      <w:r>
+        <w:rPr>
+          <w:rFonts w:ascii="Tahoma" w:hAnsi="Tahoma" w:cs="Tahoma"/>
+          <w:sz w:val="28"/>
+          <w:szCs w:val="28"/>
+          <w:lang w:val="en-US"/>
+        </w:rPr>
+        <w:t xml:space="preserve">, please find draft letter </w:t>
+      </w:r>
+      <w:proofErr w:type="spellStart"/>
+      <w:r>
+        <w:rPr>
+          <w:rFonts w:ascii="Tahoma" w:hAnsi="Tahoma" w:cs="Tahoma"/>
+          <w:sz w:val="28"/>
+          <w:szCs w:val="28"/>
+          <w:lang w:val="en-US"/>
+        </w:rPr>
+        <w:t>a.b.c</w:t>
+      </w:r>
+      <w:proofErr w:type="spellEnd"/>
+      <w:r>
+        <w:rPr>
+          <w:rFonts w:ascii="Tahoma" w:hAnsi="Tahoma" w:cs="Tahoma"/>
+          <w:sz w:val="28"/>
+          <w:szCs w:val="28"/>
+          <w:lang w:val="en-US"/>
+        </w:rPr>
+        <w:t xml:space="preserve"> for vetting</w:t>
       </w:r>
       <w:r>
         <w:rPr>
@@ -1395,7 +1716,25 @@
           <w:sz w:val="28"/>
           <w:szCs w:val="28"/>
         </w:rPr>
-        <w:t>{date}</w:t>
+        <w:t>{</w:t>
+      </w:r>
+      <w:proofErr w:type="gramStart"/>
+      <w:r>
+        <w:rPr>
+          <w:rFonts w:ascii="Tahoma" w:hAnsi="Tahoma" w:cs="Tahoma"/>
+          <w:sz w:val="28"/>
+          <w:szCs w:val="28"/>
+        </w:rPr>
+        <w:t>date</w:t>
+      </w:r>
+      <w:proofErr w:type="gramEnd"/>
+      <w:r>
+        <w:rPr>
+          <w:rFonts w:ascii="Tahoma" w:hAnsi="Tahoma" w:cs="Tahoma"/>
+          <w:sz w:val="28"/>
+          <w:szCs w:val="28"/>
+        </w:rPr>
+        <w:t>}</w:t>
       </w:r>
     </w:p>
     <w:p>
@@ -1875,6 +2214,20 @@
     </w:p>
     <w:p>
       <w:pPr>
+        <w:ind w:left="5760" w:firstLine="720"/>
+        <w:contextualSpacing/>
+        <w:jc w:val="both"/>
+        <w:rPr>
+          <w:rFonts w:ascii="Tahoma" w:hAnsi="Tahoma" w:cs="Tahoma"/>
+          <w:b/>
+          <w:bCs/>
+          <w:sz w:val="28"/>
+          <w:szCs w:val="28"/>
+        </w:rPr>
+      </w:pPr>
+    </w:p>
+    <w:p>
+      <w:pPr>
         <w:ind w:left="4320" w:firstLine="720"/>
         <w:contextualSpacing/>
         <w:jc w:val="both"/>
@@ -1893,7 +2246,27 @@
           <w:szCs w:val="28"/>
         </w:rPr>
         <w:lastRenderedPageBreak/>
-        <w:t>{date}</w:t>
+        <w:t>{</w:t>
+      </w:r>
+      <w:proofErr w:type="gramStart"/>
+      <w:r>
+        <w:rPr>
+          <w:rFonts w:ascii="Tahoma" w:hAnsi="Tahoma" w:cs="Tahoma"/>
+          <w:b/>
+          <w:sz w:val="28"/>
+          <w:szCs w:val="28"/>
+        </w:rPr>
+        <w:t>date</w:t>
+      </w:r>
+      <w:proofErr w:type="gramEnd"/>
+      <w:r>
+        <w:rPr>
+          <w:rFonts w:ascii="Tahoma" w:hAnsi="Tahoma" w:cs="Tahoma"/>
+          <w:b/>
+          <w:sz w:val="28"/>
+          <w:szCs w:val="28"/>
+        </w:rPr>
+        <w:t>}</w:t>
       </w:r>
     </w:p>
     <w:p>
@@ -1940,7 +2313,29 @@
           <w:sz w:val="28"/>
           <w:szCs w:val="28"/>
         </w:rPr>
-        <w:t>{recipient}</w:t>
+        <w:t>{</w:t>
+      </w:r>
+      <w:proofErr w:type="gramStart"/>
+      <w:r>
+        <w:rPr>
+          <w:rFonts w:ascii="Tahoma" w:hAnsi="Tahoma" w:cs="Tahoma"/>
+          <w:b/>
+          <w:bCs/>
+          <w:sz w:val="28"/>
+          <w:szCs w:val="28"/>
+        </w:rPr>
+        <w:t>recipient</w:t>
+      </w:r>
+      <w:proofErr w:type="gramEnd"/>
+      <w:r>
+        <w:rPr>
+          <w:rFonts w:ascii="Tahoma" w:hAnsi="Tahoma" w:cs="Tahoma"/>
+          <w:b/>
+          <w:bCs/>
+          <w:sz w:val="28"/>
+          <w:szCs w:val="28"/>
+        </w:rPr>
+        <w:t>}</w:t>
       </w:r>
       <w:r>
         <w:rPr>
@@ -1966,7 +2361,25 @@
           <w:sz w:val="28"/>
           <w:szCs w:val="28"/>
         </w:rPr>
-        <w:t>{address}</w:t>
+        <w:t>{</w:t>
+      </w:r>
+      <w:proofErr w:type="gramStart"/>
+      <w:r>
+        <w:rPr>
+          <w:rFonts w:ascii="Tahoma" w:hAnsi="Tahoma" w:cs="Tahoma"/>
+          <w:sz w:val="28"/>
+          <w:szCs w:val="28"/>
+        </w:rPr>
+        <w:t>address</w:t>
+      </w:r>
+      <w:proofErr w:type="gramEnd"/>
+      <w:r>
+        <w:rPr>
+          <w:rFonts w:ascii="Tahoma" w:hAnsi="Tahoma" w:cs="Tahoma"/>
+          <w:sz w:val="28"/>
+          <w:szCs w:val="28"/>
+        </w:rPr>
+        <w:t>}</w:t>
       </w:r>
     </w:p>
     <w:p>
@@ -2048,16 +2461,54 @@
           <w:sz w:val="28"/>
           <w:szCs w:val="28"/>
         </w:rPr>
-        <w:t xml:space="preserve">I am directed to acknowledge receipt of your letter Ref No: </w:t>
-      </w:r>
-      <w:r>
-        <w:rPr>
-          <w:rFonts w:ascii="Tahoma" w:hAnsi="Tahoma" w:cs="Tahoma"/>
-          <w:b/>
-          <w:sz w:val="28"/>
-          <w:szCs w:val="28"/>
-        </w:rPr>
-        <w:t>{referenceNumber}</w:t>
+        <w:t xml:space="preserve">I </w:t>
+      </w:r>
+      <w:proofErr w:type="gramStart"/>
+      <w:r>
+        <w:rPr>
+          <w:rFonts w:ascii="Tahoma" w:hAnsi="Tahoma" w:cs="Tahoma"/>
+          <w:sz w:val="28"/>
+          <w:szCs w:val="28"/>
+        </w:rPr>
+        <w:t>am directed</w:t>
+      </w:r>
+      <w:proofErr w:type="gramEnd"/>
+      <w:r>
+        <w:rPr>
+          <w:rFonts w:ascii="Tahoma" w:hAnsi="Tahoma" w:cs="Tahoma"/>
+          <w:sz w:val="28"/>
+          <w:szCs w:val="28"/>
+        </w:rPr>
+        <w:t xml:space="preserve"> to acknowledge receipt of your letter Ref No: </w:t>
+      </w:r>
+      <w:r>
+        <w:rPr>
+          <w:rFonts w:ascii="Tahoma" w:hAnsi="Tahoma" w:cs="Tahoma"/>
+          <w:b/>
+          <w:sz w:val="28"/>
+          <w:szCs w:val="28"/>
+        </w:rPr>
+        <w:t>{</w:t>
+      </w:r>
+      <w:proofErr w:type="spellStart"/>
+      <w:r>
+        <w:rPr>
+          <w:rFonts w:ascii="Tahoma" w:hAnsi="Tahoma" w:cs="Tahoma"/>
+          <w:b/>
+          <w:sz w:val="28"/>
+          <w:szCs w:val="28"/>
+        </w:rPr>
+        <w:t>referenceNumber</w:t>
+      </w:r>
+      <w:proofErr w:type="spellEnd"/>
+      <w:r>
+        <w:rPr>
+          <w:rFonts w:ascii="Tahoma" w:hAnsi="Tahoma" w:cs="Tahoma"/>
+          <w:b/>
+          <w:sz w:val="28"/>
+          <w:szCs w:val="28"/>
+        </w:rPr>
+        <w:t>}</w:t>
       </w:r>
       <w:r>
         <w:rPr>
@@ -2074,7 +2525,27 @@
           <w:sz w:val="28"/>
           <w:szCs w:val="28"/>
         </w:rPr>
-        <w:t>{requestDate}</w:t>
+        <w:t>{</w:t>
+      </w:r>
+      <w:proofErr w:type="spellStart"/>
+      <w:r>
+        <w:rPr>
+          <w:rFonts w:ascii="Tahoma" w:hAnsi="Tahoma" w:cs="Tahoma"/>
+          <w:b/>
+          <w:sz w:val="28"/>
+          <w:szCs w:val="28"/>
+        </w:rPr>
+        <w:t>requestDate</w:t>
+      </w:r>
+      <w:proofErr w:type="spellEnd"/>
+      <w:r>
+        <w:rPr>
+          <w:rFonts w:ascii="Tahoma" w:hAnsi="Tahoma" w:cs="Tahoma"/>
+          <w:b/>
+          <w:sz w:val="28"/>
+          <w:szCs w:val="28"/>
+        </w:rPr>
+        <w:t>}</w:t>
       </w:r>
       <w:r>
         <w:rPr>
@@ -2140,9 +2611,9 @@
       </w:tblPr>
       <w:tblGrid>
         <w:gridCol w:w="3037"/>
-        <w:gridCol w:w="1171"/>
-        <w:gridCol w:w="2087"/>
-        <w:gridCol w:w="2394"/>
+        <w:gridCol w:w="2029"/>
+        <w:gridCol w:w="2078"/>
+        <w:gridCol w:w="2390"/>
       </w:tblGrid>
       <w:tr>
         <w:tc>
@@ -2211,8 +2682,6 @@
                 <w:szCs w:val="28"/>
               </w:rPr>
             </w:pPr>
-            <w:bookmarkStart w:id="1" w:name="_GoBack"/>
-            <w:bookmarkEnd w:id="1"/>
             <w:r>
               <w:rPr>
                 <w:rFonts w:ascii="Tahoma" w:hAnsi="Tahoma" w:cs="Tahoma"/>
@@ -2281,7 +2750,43 @@
                 <w:sz w:val="28"/>
                 <w:szCs w:val="28"/>
               </w:rPr>
-              <w:t>{#summaryRows}{sn}</w:t>
+              <w:t>{#</w:t>
+            </w:r>
+            <w:proofErr w:type="spellStart"/>
+            <w:r>
+              <w:rPr>
+                <w:rFonts w:ascii="Tahoma" w:hAnsi="Tahoma" w:cs="Tahoma"/>
+                <w:sz w:val="28"/>
+                <w:szCs w:val="28"/>
+              </w:rPr>
+              <w:t>summaryRows</w:t>
+            </w:r>
+            <w:proofErr w:type="spellEnd"/>
+            <w:r>
+              <w:rPr>
+                <w:rFonts w:ascii="Tahoma" w:hAnsi="Tahoma" w:cs="Tahoma"/>
+                <w:sz w:val="28"/>
+                <w:szCs w:val="28"/>
+              </w:rPr>
+              <w:t>}{</w:t>
+            </w:r>
+            <w:proofErr w:type="spellStart"/>
+            <w:r>
+              <w:rPr>
+                <w:rFonts w:ascii="Tahoma" w:hAnsi="Tahoma" w:cs="Tahoma"/>
+                <w:sz w:val="28"/>
+                <w:szCs w:val="28"/>
+              </w:rPr>
+              <w:t>sn</w:t>
+            </w:r>
+            <w:proofErr w:type="spellEnd"/>
+            <w:r>
+              <w:rPr>
+                <w:rFonts w:ascii="Tahoma" w:hAnsi="Tahoma" w:cs="Tahoma"/>
+                <w:sz w:val="28"/>
+                <w:szCs w:val="28"/>
+              </w:rPr>
+              <w:t>}</w:t>
             </w:r>
           </w:p>
         </w:tc>
@@ -2345,6 +2850,7 @@
               </w:rPr>
               <w:t>IPPIS No: {</w:t>
             </w:r>
+            <w:proofErr w:type="spellStart"/>
             <w:r>
               <w:rPr>
                 <w:rFonts w:ascii="Tahoma" w:hAnsi="Tahoma" w:cs="Tahoma"/>
@@ -2353,6 +2859,15 @@
               </w:rPr>
               <w:t>ippis</w:t>
             </w:r>
+            <w:r>
+              <w:rPr>
+                <w:rFonts w:ascii="Tahoma" w:hAnsi="Tahoma" w:cs="Tahoma"/>
+                <w:sz w:val="28"/>
+                <w:szCs w:val="28"/>
+              </w:rPr>
+              <w:t>Number</w:t>
+            </w:r>
+            <w:proofErr w:type="spellEnd"/>
             <w:r>
               <w:rPr>
                 <w:rFonts w:ascii="Tahoma" w:hAnsi="Tahoma" w:cs="Tahoma"/>
@@ -2383,8 +2898,18 @@
                 <w:sz w:val="28"/>
                 <w:szCs w:val="28"/>
               </w:rPr>
-              <w:t>{previousDOB</w:t>
-            </w:r>
+              <w:t>{</w:t>
+            </w:r>
+            <w:proofErr w:type="spellStart"/>
+            <w:r>
+              <w:rPr>
+                <w:rFonts w:ascii="Tahoma" w:hAnsi="Tahoma" w:cs="Tahoma"/>
+                <w:sz w:val="28"/>
+                <w:szCs w:val="28"/>
+              </w:rPr>
+              <w:t>previousDOB</w:t>
+            </w:r>
+            <w:proofErr w:type="spellEnd"/>
             <w:r>
               <w:rPr>
                 <w:rFonts w:ascii="Tahoma" w:hAnsi="Tahoma" w:cs="Tahoma"/>
@@ -2415,15 +2940,43 @@
                 <w:sz w:val="28"/>
                 <w:szCs w:val="28"/>
               </w:rPr>
-              <w:t>{newDOB</w:t>
-            </w:r>
-            <w:r>
-              <w:rPr>
-                <w:rFonts w:ascii="Tahoma" w:hAnsi="Tahoma" w:cs="Tahoma"/>
-                <w:sz w:val="28"/>
-                <w:szCs w:val="28"/>
-              </w:rPr>
-              <w:t>} {/summaryRows}</w:t>
+              <w:t>{</w:t>
+            </w:r>
+            <w:proofErr w:type="spellStart"/>
+            <w:r>
+              <w:rPr>
+                <w:rFonts w:ascii="Tahoma" w:hAnsi="Tahoma" w:cs="Tahoma"/>
+                <w:sz w:val="28"/>
+                <w:szCs w:val="28"/>
+              </w:rPr>
+              <w:t>newDOB</w:t>
+            </w:r>
+            <w:proofErr w:type="spellEnd"/>
+            <w:r>
+              <w:rPr>
+                <w:rFonts w:ascii="Tahoma" w:hAnsi="Tahoma" w:cs="Tahoma"/>
+                <w:sz w:val="28"/>
+                <w:szCs w:val="28"/>
+              </w:rPr>
+              <w:t>} {/</w:t>
+            </w:r>
+            <w:proofErr w:type="spellStart"/>
+            <w:r>
+              <w:rPr>
+                <w:rFonts w:ascii="Tahoma" w:hAnsi="Tahoma" w:cs="Tahoma"/>
+                <w:sz w:val="28"/>
+                <w:szCs w:val="28"/>
+              </w:rPr>
+              <w:t>summaryRows</w:t>
+            </w:r>
+            <w:proofErr w:type="spellEnd"/>
+            <w:r>
+              <w:rPr>
+                <w:rFonts w:ascii="Tahoma" w:hAnsi="Tahoma" w:cs="Tahoma"/>
+                <w:sz w:val="28"/>
+                <w:szCs w:val="28"/>
+              </w:rPr>
+              <w:t>}</w:t>
             </w:r>
           </w:p>
         </w:tc>
@@ -2475,7 +3028,61 @@
           <w:sz w:val="28"/>
           <w:szCs w:val="28"/>
         </w:rPr>
-        <w:t xml:space="preserve"> has been effected on the IPPIS Platform and will start to reflect on the officer's payslip from {effectiveMonth}. Kindly note this for your records and inform the Officers accordingly.</w:t>
+        <w:t xml:space="preserve"> </w:t>
+      </w:r>
+      <w:proofErr w:type="gramStart"/>
+      <w:r>
+        <w:rPr>
+          <w:rFonts w:ascii="Tahoma" w:hAnsi="Tahoma" w:cs="Tahoma"/>
+          <w:sz w:val="28"/>
+          <w:szCs w:val="28"/>
+        </w:rPr>
+        <w:t>has been effected</w:t>
+      </w:r>
+      <w:proofErr w:type="gramEnd"/>
+      <w:r>
+        <w:rPr>
+          <w:rFonts w:ascii="Tahoma" w:hAnsi="Tahoma" w:cs="Tahoma"/>
+          <w:sz w:val="28"/>
+          <w:szCs w:val="28"/>
+        </w:rPr>
+        <w:t xml:space="preserve"> on the IPPIS Platform and will start to reflect on the officer's </w:t>
+      </w:r>
+      <w:proofErr w:type="spellStart"/>
+      <w:r>
+        <w:rPr>
+          <w:rFonts w:ascii="Tahoma" w:hAnsi="Tahoma" w:cs="Tahoma"/>
+          <w:sz w:val="28"/>
+          <w:szCs w:val="28"/>
+        </w:rPr>
+        <w:t>payslip</w:t>
+      </w:r>
+      <w:proofErr w:type="spellEnd"/>
+      <w:r>
+        <w:rPr>
+          <w:rFonts w:ascii="Tahoma" w:hAnsi="Tahoma" w:cs="Tahoma"/>
+          <w:sz w:val="28"/>
+          <w:szCs w:val="28"/>
+        </w:rPr>
+        <w:t xml:space="preserve"> from {</w:t>
+      </w:r>
+      <w:proofErr w:type="spellStart"/>
+      <w:r>
+        <w:rPr>
+          <w:rFonts w:ascii="Tahoma" w:hAnsi="Tahoma" w:cs="Tahoma"/>
+          <w:sz w:val="28"/>
+          <w:szCs w:val="28"/>
+        </w:rPr>
+        <w:t>effectiveMonth</w:t>
+      </w:r>
+      <w:proofErr w:type="spellEnd"/>
+      <w:r>
+        <w:rPr>
+          <w:rFonts w:ascii="Tahoma" w:hAnsi="Tahoma" w:cs="Tahoma"/>
+          <w:sz w:val="28"/>
+          <w:szCs w:val="28"/>
+        </w:rPr>
+        <w:t>}. Kindly note this for your records and inform the Officers accordingly.</w:t>
       </w:r>
     </w:p>
     <w:p>
@@ -2604,8 +3211,42 @@
           <w:sz w:val="28"/>
           <w:szCs w:val="28"/>
         </w:rPr>
-        <w:t xml:space="preserve"> Usenekong Akpan</w:t>
-      </w:r>
+        <w:t xml:space="preserve"> </w:t>
+      </w:r>
+      <w:proofErr w:type="spellStart"/>
+      <w:r>
+        <w:rPr>
+          <w:rFonts w:ascii="Tahoma" w:hAnsi="Tahoma" w:cs="Tahoma"/>
+          <w:b/>
+          <w:bCs/>
+          <w:sz w:val="28"/>
+          <w:szCs w:val="28"/>
+        </w:rPr>
+        <w:t>Usenekong</w:t>
+      </w:r>
+      <w:proofErr w:type="spellEnd"/>
+      <w:r>
+        <w:rPr>
+          <w:rFonts w:ascii="Tahoma" w:hAnsi="Tahoma" w:cs="Tahoma"/>
+          <w:b/>
+          <w:bCs/>
+          <w:sz w:val="28"/>
+          <w:szCs w:val="28"/>
+        </w:rPr>
+        <w:t xml:space="preserve"> </w:t>
+      </w:r>
+      <w:proofErr w:type="spellStart"/>
+      <w:r>
+        <w:rPr>
+          <w:rFonts w:ascii="Tahoma" w:hAnsi="Tahoma" w:cs="Tahoma"/>
+          <w:b/>
+          <w:bCs/>
+          <w:sz w:val="28"/>
+          <w:szCs w:val="28"/>
+        </w:rPr>
+        <w:t>Akpan</w:t>
+      </w:r>
+      <w:proofErr w:type="spellEnd"/>
     </w:p>
     <w:p>
       <w:pPr>

</xml_diff>